<commit_message>
Pablo: Revisión y cambios en el plan de pruebas de Belén
</commit_message>
<xml_diff>
--- a/Docs/08-Prueba/Plan_de_Prueba_Belen.docx
+++ b/Docs/08-Prueba/Plan_de_Prueba_Belen.docx
@@ -26,6 +26,7 @@
           <w:smallCaps/>
           <w:noProof/>
           <w:sz w:val="40"/>
+          <w:lang w:val="es-ES" w:eastAsia="es-ES"/>
         </w:rPr>
         <w:drawing>
           <wp:anchor distT="0" distB="126111" distL="126492" distR="124587" simplePos="0" relativeHeight="251659264" behindDoc="0" locked="0" layoutInCell="1" allowOverlap="1" wp14:anchorId="26DCBA3F" wp14:editId="7CE1BA41">
@@ -941,7 +942,7 @@
           <w:sz w:val="20"/>
           <w:lang w:val="es-ES"/>
         </w:rPr>
-        <w:t>24/10/2013 23:55:00</w:t>
+        <w:t>27/10/2013 20:35:00</w:t>
       </w:r>
       <w:r>
         <w:rPr>
@@ -2604,25 +2605,7 @@
                 <w:noProof/>
                 <w:lang w:val="en-US"/>
               </w:rPr>
-              <w:t>Detailed T</w:t>
-            </w:r>
-            <w:r>
-              <w:rPr>
-                <w:rStyle w:val="Hipervnculo"/>
-                <w:caps/>
-                <w:noProof/>
-                <w:lang w:val="en-US"/>
-              </w:rPr>
-              <w:t>e</w:t>
-            </w:r>
-            <w:r>
-              <w:rPr>
-                <w:rStyle w:val="Hipervnculo"/>
-                <w:caps/>
-                <w:noProof/>
-                <w:lang w:val="en-US"/>
-              </w:rPr>
-              <w:t>st Results</w:t>
+              <w:t>Detailed Test Results</w:t>
             </w:r>
             <w:r>
               <w:rPr>
@@ -4527,31 +4510,42 @@
           <w:lang w:val="es-ES"/>
         </w:rPr>
       </w:pPr>
-    </w:p>
-    <w:p>
-      <w:pPr>
-        <w:rPr>
-          <w:lang w:val="es-ES"/>
-        </w:rPr>
-      </w:pPr>
       <w:r>
         <w:rPr>
           <w:noProof/>
           <w:sz w:val="28"/>
           <w:szCs w:val="28"/>
+          <w:lang w:val="es-ES" w:eastAsia="es-ES"/>
         </w:rPr>
         <w:drawing>
-          <wp:anchor distT="0" distB="0" distL="114300" distR="114300" simplePos="0" relativeHeight="251660288" behindDoc="0" locked="0" layoutInCell="1" allowOverlap="1" wp14:anchorId="1EA2A07B" wp14:editId="5FF34DB2">
+          <wp:anchor distT="0" distB="0" distL="114300" distR="114300" simplePos="0" relativeHeight="251660288" behindDoc="1" locked="0" layoutInCell="1" allowOverlap="1" wp14:anchorId="0E111767" wp14:editId="40BB7DAB">
             <wp:simplePos x="0" y="0"/>
             <wp:positionH relativeFrom="column">
               <wp:posOffset>3068320</wp:posOffset>
             </wp:positionH>
             <wp:positionV relativeFrom="paragraph">
-              <wp:posOffset>181610</wp:posOffset>
+              <wp:posOffset>245110</wp:posOffset>
             </wp:positionV>
-            <wp:extent cx="3357245" cy="1969135"/>
-            <wp:effectExtent l="171450" t="171450" r="376555" b="354965"/>
-            <wp:wrapSquare wrapText="bothSides"/>
+            <wp:extent cx="3147695" cy="1845945"/>
+            <wp:effectExtent l="171450" t="171450" r="376555" b="363855"/>
+            <wp:wrapTight wrapText="bothSides">
+              <wp:wrapPolygon edited="0">
+                <wp:start x="1438" y="-2006"/>
+                <wp:lineTo x="-1177" y="-1560"/>
+                <wp:lineTo x="-1177" y="22514"/>
+                <wp:lineTo x="-784" y="23628"/>
+                <wp:lineTo x="654" y="25189"/>
+                <wp:lineTo x="784" y="25635"/>
+                <wp:lineTo x="22092" y="25635"/>
+                <wp:lineTo x="22223" y="25189"/>
+                <wp:lineTo x="23661" y="23628"/>
+                <wp:lineTo x="23923" y="19839"/>
+                <wp:lineTo x="24053" y="892"/>
+                <wp:lineTo x="22223" y="-1560"/>
+                <wp:lineTo x="21439" y="-2006"/>
+                <wp:lineTo x="1438" y="-2006"/>
+              </wp:wrapPolygon>
+            </wp:wrapTight>
             <wp:docPr id="3" name="0 Imagen"/>
             <wp:cNvGraphicFramePr>
               <a:graphicFrameLocks xmlns:a="http://schemas.openxmlformats.org/drawingml/2006/main" noChangeAspect="1"/>
@@ -4578,7 +4572,7 @@
                   <pic:spPr>
                     <a:xfrm>
                       <a:off x="0" y="0"/>
-                      <a:ext cx="3357245" cy="1969135"/>
+                      <a:ext cx="3147695" cy="1845945"/>
                     </a:xfrm>
                     <a:prstGeom prst="rect">
                       <a:avLst/>
@@ -4606,20 +4600,6 @@
           </wp:anchor>
         </w:drawing>
       </w:r>
-    </w:p>
-    <w:p>
-      <w:pPr>
-        <w:rPr>
-          <w:lang w:val="es-ES"/>
-        </w:rPr>
-      </w:pPr>
-    </w:p>
-    <w:p>
-      <w:pPr>
-        <w:rPr>
-          <w:lang w:val="es-ES"/>
-        </w:rPr>
-      </w:pPr>
       <w:r>
         <w:rPr>
           <w:lang w:val="es-ES"/>
@@ -4642,6 +4622,8 @@
         </w:numPr>
         <w:ind w:left="426"/>
         <w:rPr>
+          <w:sz w:val="28"/>
+          <w:szCs w:val="28"/>
           <w:lang w:val="es-ES"/>
         </w:rPr>
       </w:pPr>
@@ -4709,6 +4691,8 @@
         </w:numPr>
         <w:ind w:left="426"/>
         <w:rPr>
+          <w:sz w:val="28"/>
+          <w:szCs w:val="28"/>
           <w:lang w:val="es-ES"/>
         </w:rPr>
       </w:pPr>
@@ -4728,6 +4712,8 @@
         </w:numPr>
         <w:ind w:left="426"/>
         <w:rPr>
+          <w:sz w:val="28"/>
+          <w:szCs w:val="28"/>
           <w:lang w:val="es-ES"/>
         </w:rPr>
       </w:pPr>
@@ -4747,6 +4733,8 @@
         </w:numPr>
         <w:ind w:left="426"/>
         <w:rPr>
+          <w:sz w:val="28"/>
+          <w:szCs w:val="28"/>
           <w:lang w:val="es-ES"/>
         </w:rPr>
       </w:pPr>
@@ -4755,6 +4743,12 @@
           <w:lang w:val="es-ES"/>
         </w:rPr>
         <w:t>Seguimientos de defectos</w:t>
+      </w:r>
+      <w:r>
+        <w:rPr>
+          <w:lang w:val="es-ES"/>
+        </w:rPr>
+        <w:t>.</w:t>
       </w:r>
     </w:p>
     <w:p>
@@ -4777,33 +4771,22 @@
         </w:rPr>
         <w:t>Informes.</w:t>
       </w:r>
-      <w:r>
-        <w:rPr>
-          <w:noProof/>
-          <w:sz w:val="28"/>
-          <w:szCs w:val="28"/>
-        </w:rPr>
-        <w:t xml:space="preserve"> </w:t>
-      </w:r>
-    </w:p>
-    <w:p>
-      <w:pPr>
-        <w:pStyle w:val="Prrafodelista"/>
-        <w:ind w:left="426" w:firstLine="0"/>
-        <w:rPr>
-          <w:sz w:val="28"/>
-          <w:szCs w:val="28"/>
-          <w:lang w:val="es-ES"/>
-        </w:rPr>
-      </w:pPr>
-    </w:p>
-    <w:p>
-      <w:pPr>
-        <w:pStyle w:val="Prrafodelista"/>
+      <w:bookmarkStart w:id="13" w:name="_Toc370669460"/>
+    </w:p>
+    <w:p>
+      <w:pPr>
+        <w:pStyle w:val="Ttulo3"/>
         <w:ind w:left="1429" w:firstLine="0"/>
         <w:rPr>
-          <w:sz w:val="28"/>
-          <w:szCs w:val="28"/>
+          <w:lang w:val="es-ES"/>
+        </w:rPr>
+      </w:pPr>
+    </w:p>
+    <w:p>
+      <w:pPr>
+        <w:pStyle w:val="Ttulo3"/>
+        <w:ind w:left="1429" w:firstLine="0"/>
+        <w:rPr>
           <w:lang w:val="es-ES"/>
         </w:rPr>
       </w:pPr>
@@ -4819,7 +4802,6 @@
           <w:lang w:val="es-ES"/>
         </w:rPr>
       </w:pPr>
-      <w:bookmarkStart w:id="13" w:name="_Toc370669460"/>
       <w:r>
         <w:rPr>
           <w:lang w:val="es-ES"/>
@@ -4895,14 +4877,12 @@
         </w:rPr>
         <w:t xml:space="preserve"> por cada HU</w:t>
       </w:r>
-    </w:p>
-    <w:p>
-      <w:pPr>
-        <w:ind w:firstLine="708"/>
-        <w:rPr>
-          <w:lang w:val="es-ES"/>
-        </w:rPr>
-      </w:pPr>
+      <w:r>
+        <w:rPr>
+          <w:lang w:val="es-ES"/>
+        </w:rPr>
+        <w:t>.</w:t>
+      </w:r>
     </w:p>
     <w:p>
       <w:pPr>
@@ -4954,7 +4934,19 @@
         <w:rPr>
           <w:lang w:val="es-ES"/>
         </w:rPr>
-        <w:t>comprender lo que se realizara en este sprint junto a to</w:t>
+        <w:t>comprender lo que se realizar</w:t>
+      </w:r>
+      <w:r>
+        <w:rPr>
+          <w:lang w:val="es-ES"/>
+        </w:rPr>
+        <w:t>á</w:t>
+      </w:r>
+      <w:r>
+        <w:rPr>
+          <w:lang w:val="es-ES"/>
+        </w:rPr>
+        <w:t xml:space="preserve"> en este sprint junto a to</w:t>
       </w:r>
       <w:r>
         <w:rPr>
@@ -5144,41 +5136,59 @@
         <w:rPr>
           <w:lang w:val="es-ES"/>
         </w:rPr>
+        <w:t>Ejecución de Set de Pruebas</w:t>
+      </w:r>
+      <w:bookmarkEnd w:id="15"/>
+    </w:p>
+    <w:p>
+      <w:pPr>
+        <w:rPr>
+          <w:lang w:val="es-ES"/>
+        </w:rPr>
+      </w:pPr>
+      <w:r>
+        <w:rPr>
+          <w:lang w:val="es-ES"/>
+        </w:rPr>
+        <w:t xml:space="preserve">La ejecución del Set de Pruebas Planificado para cada Sprint se realiza, en el momento que los desarrolladores notifican que la nueva versión ya se encuentra publicada. Se ejecutaran los debidos pasos de cada uno de los Casos de Prueba definidos en el punto anterior. </w:t>
+      </w:r>
+    </w:p>
+    <w:p>
+      <w:pPr>
+        <w:rPr>
+          <w:lang w:val="es-ES"/>
+        </w:rPr>
+      </w:pPr>
+      <w:r>
+        <w:rPr>
+          <w:lang w:val="es-ES"/>
+        </w:rPr>
         <w:lastRenderedPageBreak/>
-        <w:t>.</w:t>
-      </w:r>
-      <w:r>
-        <w:rPr>
-          <w:lang w:val="es-ES"/>
-        </w:rPr>
-        <w:t>Ejecución de Set de Pruebas.</w:t>
-      </w:r>
-      <w:bookmarkEnd w:id="15"/>
-    </w:p>
-    <w:p>
-      <w:pPr>
-        <w:rPr>
-          <w:lang w:val="es-ES"/>
-        </w:rPr>
-      </w:pPr>
-      <w:r>
-        <w:rPr>
-          <w:lang w:val="es-ES"/>
-        </w:rPr>
-        <w:t xml:space="preserve">La ejecución del Set de Pruebas Planificado para cada Sprint se realiza, en el momento que los desarrolladores notifican que la nueva versión ya se encuentra publicada. Se ejecutaran los debidos pasos de cada uno de los Casos de Prueba definidos en el punto anterior. </w:t>
-      </w:r>
-    </w:p>
-    <w:p>
-      <w:pPr>
-        <w:rPr>
-          <w:lang w:val="es-ES"/>
-        </w:rPr>
-      </w:pPr>
-      <w:r>
-        <w:rPr>
-          <w:lang w:val="es-ES"/>
-        </w:rPr>
-        <w:t xml:space="preserve">La ejecución de Pruebas se realizara en la página: </w:t>
+        <w:t xml:space="preserve">La ejecución de </w:t>
+      </w:r>
+      <w:r>
+        <w:rPr>
+          <w:lang w:val="es-ES"/>
+        </w:rPr>
+        <w:t>las p</w:t>
+      </w:r>
+      <w:r>
+        <w:rPr>
+          <w:lang w:val="es-ES"/>
+        </w:rPr>
+        <w:t>ruebas se realizar</w:t>
+      </w:r>
+      <w:r>
+        <w:rPr>
+          <w:lang w:val="es-ES"/>
+        </w:rPr>
+        <w:t>án</w:t>
+      </w:r>
+      <w:r>
+        <w:rPr>
+          <w:lang w:val="es-ES"/>
+        </w:rPr>
+        <w:t xml:space="preserve"> en la página: </w:t>
       </w:r>
       <w:hyperlink r:id="rId11" w:history="1">
         <w:r>
@@ -5186,41 +5196,45 @@
             <w:rStyle w:val="Hipervnculo"/>
             <w:lang w:val="es-ES"/>
           </w:rPr>
-          <w:t>https://eduar.redirectme.net/EDUAR_UI/Login.aspx</w:t>
+          <w:t>https://eduar.redirectme.net/EDUAR_UI/</w:t>
         </w:r>
       </w:hyperlink>
       <w:r>
         <w:rPr>
           <w:lang w:val="es-ES"/>
         </w:rPr>
-        <w:t>.</w:t>
-      </w:r>
-    </w:p>
-    <w:p>
-      <w:pPr>
-        <w:rPr>
-          <w:lang w:val="es-ES"/>
-        </w:rPr>
-      </w:pPr>
-      <w:r>
-        <w:rPr>
-          <w:lang w:val="es-ES"/>
-        </w:rPr>
-        <w:t xml:space="preserve">Para realizar la ejecución se debe considerar </w:t>
-      </w:r>
-      <w:proofErr w:type="gramStart"/>
-      <w:r>
-        <w:rPr>
-          <w:lang w:val="es-ES"/>
-        </w:rPr>
-        <w:t>las pre-condiciones</w:t>
-      </w:r>
-      <w:proofErr w:type="gramEnd"/>
-      <w:r>
-        <w:rPr>
-          <w:lang w:val="es-ES"/>
-        </w:rPr>
-        <w:t xml:space="preserve"> que se describen en cada Detalle de Caso de Prueba. </w:t>
+        <w:t xml:space="preserve"> .</w:t>
+      </w:r>
+    </w:p>
+    <w:p>
+      <w:pPr>
+        <w:rPr>
+          <w:lang w:val="es-ES"/>
+        </w:rPr>
+      </w:pPr>
+      <w:r>
+        <w:rPr>
+          <w:lang w:val="es-ES"/>
+        </w:rPr>
+        <w:t>Para realizar la ejecución se debe considerar las pre</w:t>
+      </w:r>
+      <w:r>
+        <w:rPr>
+          <w:lang w:val="es-ES"/>
+        </w:rPr>
+        <w:t>–</w:t>
+      </w:r>
+      <w:r>
+        <w:rPr>
+          <w:lang w:val="es-ES"/>
+        </w:rPr>
+        <w:t xml:space="preserve">condiciones que se describen en </w:t>
+      </w:r>
+      <w:r>
+        <w:rPr>
+          <w:lang w:val="es-ES"/>
+        </w:rPr>
+        <w:t>cada Detalle de Caso de Prueba.</w:t>
       </w:r>
     </w:p>
     <w:p>
@@ -5293,7 +5307,31 @@
         <w:rPr>
           <w:lang w:val="es-ES"/>
         </w:rPr>
-        <w:t>Cada registro de Defecto debe contener: un nombre que lo identifique</w:t>
+        <w:t xml:space="preserve">Cada registro de Defecto debe contener: </w:t>
+      </w:r>
+    </w:p>
+    <w:p>
+      <w:pPr>
+        <w:pStyle w:val="Prrafodelista"/>
+        <w:numPr>
+          <w:ilvl w:val="0"/>
+          <w:numId w:val="14"/>
+        </w:numPr>
+        <w:rPr>
+          <w:lang w:val="es-ES"/>
+        </w:rPr>
+      </w:pPr>
+      <w:r>
+        <w:rPr>
+          <w:lang w:val="es-ES"/>
+        </w:rPr>
+        <w:t>N</w:t>
+      </w:r>
+      <w:r>
+        <w:rPr>
+          <w:lang w:val="es-ES"/>
+        </w:rPr>
+        <w:t>ombre que lo identifique</w:t>
       </w:r>
       <w:r>
         <w:rPr>
@@ -5319,7 +5357,43 @@
         <w:rPr>
           <w:lang w:val="es-ES"/>
         </w:rPr>
-        <w:t>), los pasos de CP (</w:t>
+        <w:t>)</w:t>
+      </w:r>
+    </w:p>
+    <w:p>
+      <w:pPr>
+        <w:pStyle w:val="Prrafodelista"/>
+        <w:numPr>
+          <w:ilvl w:val="0"/>
+          <w:numId w:val="14"/>
+        </w:numPr>
+        <w:rPr>
+          <w:lang w:val="es-ES"/>
+        </w:rPr>
+      </w:pPr>
+      <w:r>
+        <w:rPr>
+          <w:lang w:val="es-ES"/>
+        </w:rPr>
+        <w:t>P</w:t>
+      </w:r>
+      <w:r>
+        <w:rPr>
+          <w:lang w:val="es-ES"/>
+        </w:rPr>
+        <w:t xml:space="preserve">asos de </w:t>
+      </w:r>
+      <w:r>
+        <w:rPr>
+          <w:lang w:val="es-ES"/>
+        </w:rPr>
+        <w:t>caso de prueba</w:t>
+      </w:r>
+      <w:r>
+        <w:rPr>
+          <w:lang w:val="es-ES"/>
+        </w:rPr>
+        <w:t xml:space="preserve"> (</w:t>
       </w:r>
       <w:proofErr w:type="spellStart"/>
       <w:r>
@@ -5333,7 +5407,31 @@
         <w:rPr>
           <w:lang w:val="es-ES"/>
         </w:rPr>
-        <w:t>), nombre de quien detecto el defecto (</w:t>
+        <w:t>)</w:t>
+      </w:r>
+    </w:p>
+    <w:p>
+      <w:pPr>
+        <w:pStyle w:val="Prrafodelista"/>
+        <w:numPr>
+          <w:ilvl w:val="0"/>
+          <w:numId w:val="14"/>
+        </w:numPr>
+        <w:rPr>
+          <w:lang w:val="es-ES"/>
+        </w:rPr>
+      </w:pPr>
+      <w:r>
+        <w:rPr>
+          <w:lang w:val="es-ES"/>
+        </w:rPr>
+        <w:t>N</w:t>
+      </w:r>
+      <w:r>
+        <w:rPr>
+          <w:lang w:val="es-ES"/>
+        </w:rPr>
+        <w:t>ombre de quien detecto el defecto (</w:t>
       </w:r>
       <w:proofErr w:type="spellStart"/>
       <w:r>
@@ -5347,14 +5445,25 @@
         <w:rPr>
           <w:lang w:val="es-ES"/>
         </w:rPr>
-        <w:t xml:space="preserve">), Estado de </w:t>
-      </w:r>
-      <w:proofErr w:type="gramStart"/>
-      <w:r>
-        <w:rPr>
-          <w:lang w:val="es-ES"/>
-        </w:rPr>
-        <w:t xml:space="preserve">Defecto </w:t>
+        <w:t>)</w:t>
+      </w:r>
+    </w:p>
+    <w:p>
+      <w:pPr>
+        <w:pStyle w:val="Prrafodelista"/>
+        <w:numPr>
+          <w:ilvl w:val="0"/>
+          <w:numId w:val="14"/>
+        </w:numPr>
+        <w:rPr>
+          <w:lang w:val="es-ES"/>
+        </w:rPr>
+      </w:pPr>
+      <w:r>
+        <w:rPr>
+          <w:lang w:val="es-ES"/>
+        </w:rPr>
+        <w:t>Estado de Defecto</w:t>
       </w:r>
       <w:r>
         <w:rPr>
@@ -5362,6 +5471,12 @@
         </w:rPr>
         <w:t>:</w:t>
       </w:r>
+      <w:r>
+        <w:rPr>
+          <w:lang w:val="es-ES"/>
+        </w:rPr>
+        <w:t xml:space="preserve"> </w:t>
+      </w:r>
       <w:proofErr w:type="spellStart"/>
       <w:r>
         <w:rPr>
@@ -5370,7 +5485,6 @@
         <w:t>Accepted</w:t>
       </w:r>
       <w:proofErr w:type="spellEnd"/>
-      <w:proofErr w:type="gramEnd"/>
       <w:r>
         <w:rPr>
           <w:lang w:val="es-ES"/>
@@ -5381,7 +5495,43 @@
         <w:rPr>
           <w:lang w:val="es-ES"/>
         </w:rPr>
-        <w:t>(Status), Asignar un responsable(</w:t>
+        <w:t>(Status)</w:t>
+      </w:r>
+    </w:p>
+    <w:p>
+      <w:pPr>
+        <w:pStyle w:val="Prrafodelista"/>
+        <w:numPr>
+          <w:ilvl w:val="0"/>
+          <w:numId w:val="14"/>
+        </w:numPr>
+        <w:rPr>
+          <w:lang w:val="es-ES"/>
+        </w:rPr>
+      </w:pPr>
+      <w:r>
+        <w:rPr>
+          <w:lang w:val="es-ES"/>
+        </w:rPr>
+        <w:t>R</w:t>
+      </w:r>
+      <w:r>
+        <w:rPr>
+          <w:lang w:val="es-ES"/>
+        </w:rPr>
+        <w:t>esponsable</w:t>
+      </w:r>
+      <w:r>
+        <w:rPr>
+          <w:lang w:val="es-ES"/>
+        </w:rPr>
+        <w:t xml:space="preserve"> </w:t>
+      </w:r>
+      <w:r>
+        <w:rPr>
+          <w:lang w:val="es-ES"/>
+        </w:rPr>
+        <w:t>(</w:t>
       </w:r>
       <w:proofErr w:type="spellStart"/>
       <w:r>
@@ -5395,7 +5545,49 @@
         <w:rPr>
           <w:lang w:val="es-ES"/>
         </w:rPr>
-        <w:t>), Modulo al cual pertenece el defecto registrado(</w:t>
+        <w:t>)</w:t>
+      </w:r>
+    </w:p>
+    <w:p>
+      <w:pPr>
+        <w:pStyle w:val="Prrafodelista"/>
+        <w:numPr>
+          <w:ilvl w:val="0"/>
+          <w:numId w:val="14"/>
+        </w:numPr>
+        <w:rPr>
+          <w:lang w:val="es-ES"/>
+        </w:rPr>
+      </w:pPr>
+      <w:r>
+        <w:rPr>
+          <w:lang w:val="es-ES"/>
+        </w:rPr>
+        <w:t>M</w:t>
+      </w:r>
+      <w:r>
+        <w:rPr>
+          <w:lang w:val="es-ES"/>
+        </w:rPr>
+        <w:t>ó</w:t>
+      </w:r>
+      <w:r>
+        <w:rPr>
+          <w:lang w:val="es-ES"/>
+        </w:rPr>
+        <w:t>dulo al cual pertenece el defecto registrado</w:t>
+      </w:r>
+      <w:r>
+        <w:rPr>
+          <w:lang w:val="es-ES"/>
+        </w:rPr>
+        <w:t xml:space="preserve"> </w:t>
+      </w:r>
+      <w:r>
+        <w:rPr>
+          <w:lang w:val="es-ES"/>
+        </w:rPr>
+        <w:t>(</w:t>
       </w:r>
       <w:proofErr w:type="spellStart"/>
       <w:r>
@@ -5409,7 +5601,39 @@
         <w:rPr>
           <w:lang w:val="es-ES"/>
         </w:rPr>
-        <w:t>).</w:t>
+        <w:t>)</w:t>
+      </w:r>
+    </w:p>
+    <w:p>
+      <w:pPr>
+        <w:pStyle w:val="Prrafodelista"/>
+        <w:numPr>
+          <w:ilvl w:val="0"/>
+          <w:numId w:val="14"/>
+        </w:numPr>
+        <w:rPr>
+          <w:lang w:val="es-ES"/>
+        </w:rPr>
+      </w:pPr>
+      <w:r>
+        <w:rPr>
+          <w:lang w:val="es-ES"/>
+        </w:rPr>
+        <w:t>Si es posible, una captura de pantalla representativa del error (</w:t>
+      </w:r>
+      <w:proofErr w:type="spellStart"/>
+      <w:r>
+        <w:rPr>
+          <w:lang w:val="es-ES"/>
+        </w:rPr>
+        <w:t>attach</w:t>
+      </w:r>
+      <w:proofErr w:type="spellEnd"/>
+      <w:r>
+        <w:rPr>
+          <w:lang w:val="es-ES"/>
+        </w:rPr>
+        <w:t xml:space="preserve"> a file)</w:t>
       </w:r>
     </w:p>
     <w:p>
@@ -5434,11 +5658,12 @@
       <w:r>
         <w:rPr>
           <w:noProof/>
+          <w:lang w:val="es-ES" w:eastAsia="es-ES"/>
         </w:rPr>
         <w:drawing>
           <wp:inline distT="0" distB="0" distL="0" distR="0" wp14:anchorId="36FCBE79" wp14:editId="549ED7EA">
-            <wp:extent cx="3921369" cy="2981094"/>
-            <wp:effectExtent l="171450" t="171450" r="384175" b="353060"/>
+            <wp:extent cx="4404946" cy="3348716"/>
+            <wp:effectExtent l="171450" t="171450" r="377190" b="366395"/>
             <wp:docPr id="1" name="Imagen 1"/>
             <wp:cNvGraphicFramePr>
               <a:graphicFrameLocks xmlns:a="http://schemas.openxmlformats.org/drawingml/2006/main" noChangeAspect="1"/>
@@ -5458,7 +5683,7 @@
                   <pic:spPr bwMode="auto">
                     <a:xfrm>
                       <a:off x="0" y="0"/>
-                      <a:ext cx="3923213" cy="2982495"/>
+                      <a:ext cx="4416920" cy="3357819"/>
                     </a:xfrm>
                     <a:prstGeom prst="rect">
                       <a:avLst/>
@@ -5523,7 +5748,19 @@
       </w:r>
       <w:proofErr w:type="spellEnd"/>
       <w:r>
-        <w:t xml:space="preserve"> Realiza nuevamente los pasos para validar si el defecto se corrigió con éxito. En este caso el Registro de defecto se cambia de estado </w:t>
+        <w:t xml:space="preserve"> </w:t>
+      </w:r>
+      <w:r>
+        <w:t>r</w:t>
+      </w:r>
+      <w:r>
+        <w:t xml:space="preserve">ealiza nuevamente los pasos para validar si el defecto se corrigió con éxito. En este caso el </w:t>
+      </w:r>
+      <w:r>
+        <w:t>r</w:t>
+      </w:r>
+      <w:r>
+        <w:t xml:space="preserve">egistro de defecto se cambia de estado </w:t>
       </w:r>
       <w:r>
         <w:t>a “</w:t>
@@ -5582,6 +5819,7 @@
         <w:rPr>
           <w:lang w:val="es-ES"/>
         </w:rPr>
+        <w:lastRenderedPageBreak/>
         <w:t xml:space="preserve">En cada modificación del registro de Defecto se de notificará por medio de email a las personas relacionas al registro. </w:t>
       </w:r>
     </w:p>
@@ -5591,6 +5829,8 @@
           <w:lang w:val="es-ES"/>
         </w:rPr>
       </w:pPr>
+      <w:bookmarkStart w:id="17" w:name="_GoBack"/>
+      <w:bookmarkEnd w:id="17"/>
     </w:p>
     <w:p>
       <w:pPr>
@@ -5600,11 +5840,11 @@
           <w:numId w:val="7"/>
         </w:numPr>
       </w:pPr>
-      <w:bookmarkStart w:id="17" w:name="_Toc370669464"/>
+      <w:bookmarkStart w:id="18" w:name="_Toc370669464"/>
       <w:r>
         <w:t>Informes.</w:t>
       </w:r>
-      <w:bookmarkEnd w:id="17"/>
+      <w:bookmarkEnd w:id="18"/>
     </w:p>
     <w:p>
       <w:pPr>
@@ -5759,7 +5999,7 @@
           <w:szCs w:val="24"/>
         </w:rPr>
       </w:pPr>
-      <w:bookmarkStart w:id="18" w:name="_Toc206824856"/>
+      <w:bookmarkStart w:id="19" w:name="_Toc206824856"/>
       <w:r>
         <w:rPr>
           <w:rFonts w:asciiTheme="minorHAnsi" w:hAnsiTheme="minorHAnsi"/>
@@ -5826,7 +6066,7 @@
         </w:rPr>
         <w:t>:  Test Case Summary Results</w:t>
       </w:r>
-      <w:bookmarkEnd w:id="18"/>
+      <w:bookmarkEnd w:id="19"/>
     </w:p>
     <w:p>
       <w:pPr>
@@ -6651,7 +6891,7 @@
           <w:szCs w:val="24"/>
         </w:rPr>
       </w:pPr>
-      <w:bookmarkStart w:id="19" w:name="_Toc206824857"/>
+      <w:bookmarkStart w:id="20" w:name="_Toc206824857"/>
       <w:r>
         <w:rPr>
           <w:rFonts w:asciiTheme="minorHAnsi" w:hAnsiTheme="minorHAnsi"/>
@@ -6709,7 +6949,7 @@
         </w:rPr>
         <w:t>:  Test Incident Summary Results</w:t>
       </w:r>
-      <w:bookmarkEnd w:id="19"/>
+      <w:bookmarkEnd w:id="20"/>
     </w:p>
     <w:p>
       <w:pPr>
@@ -7432,9 +7672,7 @@
           <w:lang w:val="en-US"/>
         </w:rPr>
       </w:pPr>
-      <w:bookmarkStart w:id="20" w:name="_Toc370669465"/>
-      <w:bookmarkStart w:id="21" w:name="_GoBack"/>
-      <w:bookmarkEnd w:id="21"/>
+      <w:bookmarkStart w:id="21" w:name="_Toc370669465"/>
       <w:r>
         <w:rPr>
           <w:rFonts w:asciiTheme="minorHAnsi" w:hAnsiTheme="minorHAnsi"/>
@@ -7445,7 +7683,7 @@
         </w:rPr>
         <w:t>Detailed Test Results</w:t>
       </w:r>
-      <w:bookmarkEnd w:id="20"/>
+      <w:bookmarkEnd w:id="21"/>
       <w:r>
         <w:rPr>
           <w:rFonts w:asciiTheme="minorHAnsi" w:hAnsiTheme="minorHAnsi"/>
@@ -11917,7 +12155,7 @@
             <w:rPr>
               <w:noProof/>
             </w:rPr>
-            <w:t>Introducción</w:t>
+            <w:t>Estrategia de Prueba</w:t>
           </w:r>
           <w:r>
             <w:rPr>
@@ -11985,7 +12223,7 @@
               <w:szCs w:val="40"/>
               <w:lang w:val="es-ES"/>
             </w:rPr>
-            <w:t>4</w:t>
+            <w:t>8</w:t>
           </w:r>
           <w:r>
             <w:rPr>
@@ -12348,6 +12586,7 @@
               <w:noProof/>
               <w:sz w:val="16"/>
               <w:szCs w:val="16"/>
+              <w:lang w:val="es-ES" w:eastAsia="es-ES"/>
             </w:rPr>
             <w:drawing>
               <wp:anchor distT="0" distB="0" distL="114300" distR="114300" simplePos="0" relativeHeight="251659264" behindDoc="1" locked="0" layoutInCell="1" allowOverlap="1" wp14:anchorId="333311F4" wp14:editId="494497B4">
@@ -12839,6 +13078,119 @@
     </w:lvl>
   </w:abstractNum>
   <w:abstractNum w:abstractNumId="4">
+    <w:nsid w:val="26414BDE"/>
+    <w:multiLevelType w:val="hybridMultilevel"/>
+    <w:tmpl w:val="6E86A0EE"/>
+    <w:lvl w:ilvl="0" w:tplc="0C0A0001">
+      <w:start w:val="1"/>
+      <w:numFmt w:val="bullet"/>
+      <w:lvlText w:val=""/>
+      <w:lvlJc w:val="left"/>
+      <w:pPr>
+        <w:ind w:left="1429" w:hanging="360"/>
+      </w:pPr>
+      <w:rPr>
+        <w:rFonts w:ascii="Symbol" w:hAnsi="Symbol" w:hint="default"/>
+      </w:rPr>
+    </w:lvl>
+    <w:lvl w:ilvl="1" w:tplc="0C0A0003" w:tentative="1">
+      <w:start w:val="1"/>
+      <w:numFmt w:val="bullet"/>
+      <w:lvlText w:val="o"/>
+      <w:lvlJc w:val="left"/>
+      <w:pPr>
+        <w:ind w:left="2149" w:hanging="360"/>
+      </w:pPr>
+      <w:rPr>
+        <w:rFonts w:ascii="Courier New" w:hAnsi="Courier New" w:cs="Courier New" w:hint="default"/>
+      </w:rPr>
+    </w:lvl>
+    <w:lvl w:ilvl="2" w:tplc="0C0A0005" w:tentative="1">
+      <w:start w:val="1"/>
+      <w:numFmt w:val="bullet"/>
+      <w:lvlText w:val=""/>
+      <w:lvlJc w:val="left"/>
+      <w:pPr>
+        <w:ind w:left="2869" w:hanging="360"/>
+      </w:pPr>
+      <w:rPr>
+        <w:rFonts w:ascii="Wingdings" w:hAnsi="Wingdings" w:hint="default"/>
+      </w:rPr>
+    </w:lvl>
+    <w:lvl w:ilvl="3" w:tplc="0C0A0001" w:tentative="1">
+      <w:start w:val="1"/>
+      <w:numFmt w:val="bullet"/>
+      <w:lvlText w:val=""/>
+      <w:lvlJc w:val="left"/>
+      <w:pPr>
+        <w:ind w:left="3589" w:hanging="360"/>
+      </w:pPr>
+      <w:rPr>
+        <w:rFonts w:ascii="Symbol" w:hAnsi="Symbol" w:hint="default"/>
+      </w:rPr>
+    </w:lvl>
+    <w:lvl w:ilvl="4" w:tplc="0C0A0003" w:tentative="1">
+      <w:start w:val="1"/>
+      <w:numFmt w:val="bullet"/>
+      <w:lvlText w:val="o"/>
+      <w:lvlJc w:val="left"/>
+      <w:pPr>
+        <w:ind w:left="4309" w:hanging="360"/>
+      </w:pPr>
+      <w:rPr>
+        <w:rFonts w:ascii="Courier New" w:hAnsi="Courier New" w:cs="Courier New" w:hint="default"/>
+      </w:rPr>
+    </w:lvl>
+    <w:lvl w:ilvl="5" w:tplc="0C0A0005" w:tentative="1">
+      <w:start w:val="1"/>
+      <w:numFmt w:val="bullet"/>
+      <w:lvlText w:val=""/>
+      <w:lvlJc w:val="left"/>
+      <w:pPr>
+        <w:ind w:left="5029" w:hanging="360"/>
+      </w:pPr>
+      <w:rPr>
+        <w:rFonts w:ascii="Wingdings" w:hAnsi="Wingdings" w:hint="default"/>
+      </w:rPr>
+    </w:lvl>
+    <w:lvl w:ilvl="6" w:tplc="0C0A0001" w:tentative="1">
+      <w:start w:val="1"/>
+      <w:numFmt w:val="bullet"/>
+      <w:lvlText w:val=""/>
+      <w:lvlJc w:val="left"/>
+      <w:pPr>
+        <w:ind w:left="5749" w:hanging="360"/>
+      </w:pPr>
+      <w:rPr>
+        <w:rFonts w:ascii="Symbol" w:hAnsi="Symbol" w:hint="default"/>
+      </w:rPr>
+    </w:lvl>
+    <w:lvl w:ilvl="7" w:tplc="0C0A0003" w:tentative="1">
+      <w:start w:val="1"/>
+      <w:numFmt w:val="bullet"/>
+      <w:lvlText w:val="o"/>
+      <w:lvlJc w:val="left"/>
+      <w:pPr>
+        <w:ind w:left="6469" w:hanging="360"/>
+      </w:pPr>
+      <w:rPr>
+        <w:rFonts w:ascii="Courier New" w:hAnsi="Courier New" w:cs="Courier New" w:hint="default"/>
+      </w:rPr>
+    </w:lvl>
+    <w:lvl w:ilvl="8" w:tplc="0C0A0005" w:tentative="1">
+      <w:start w:val="1"/>
+      <w:numFmt w:val="bullet"/>
+      <w:lvlText w:val=""/>
+      <w:lvlJc w:val="left"/>
+      <w:pPr>
+        <w:ind w:left="7189" w:hanging="360"/>
+      </w:pPr>
+      <w:rPr>
+        <w:rFonts w:ascii="Wingdings" w:hAnsi="Wingdings" w:hint="default"/>
+      </w:rPr>
+    </w:lvl>
+  </w:abstractNum>
+  <w:abstractNum w:abstractNumId="5">
     <w:nsid w:val="282371F2"/>
     <w:multiLevelType w:val="hybridMultilevel"/>
     <w:tmpl w:val="57526B66"/>
@@ -12929,7 +13281,7 @@
       </w:pPr>
     </w:lvl>
   </w:abstractNum>
-  <w:abstractNum w:abstractNumId="5">
+  <w:abstractNum w:abstractNumId="6">
     <w:nsid w:val="2B093306"/>
     <w:multiLevelType w:val="hybridMultilevel"/>
     <w:tmpl w:val="36A49D6A"/>
@@ -13018,7 +13370,7 @@
       </w:pPr>
     </w:lvl>
   </w:abstractNum>
-  <w:abstractNum w:abstractNumId="6">
+  <w:abstractNum w:abstractNumId="7">
     <w:nsid w:val="32146622"/>
     <w:multiLevelType w:val="hybridMultilevel"/>
     <w:tmpl w:val="C7E89B10"/>
@@ -13131,7 +13483,7 @@
       </w:rPr>
     </w:lvl>
   </w:abstractNum>
-  <w:abstractNum w:abstractNumId="7">
+  <w:abstractNum w:abstractNumId="8">
     <w:nsid w:val="563B625D"/>
     <w:multiLevelType w:val="hybridMultilevel"/>
     <w:tmpl w:val="C7F4914E"/>
@@ -13217,7 +13569,7 @@
       </w:pPr>
     </w:lvl>
   </w:abstractNum>
-  <w:abstractNum w:abstractNumId="8">
+  <w:abstractNum w:abstractNumId="9">
     <w:nsid w:val="5D804F12"/>
     <w:multiLevelType w:val="hybridMultilevel"/>
     <w:tmpl w:val="C04EE17C"/>
@@ -13330,7 +13682,7 @@
       </w:rPr>
     </w:lvl>
   </w:abstractNum>
-  <w:abstractNum w:abstractNumId="9">
+  <w:abstractNum w:abstractNumId="10">
     <w:nsid w:val="64667863"/>
     <w:multiLevelType w:val="hybridMultilevel"/>
     <w:tmpl w:val="77F44572"/>
@@ -13416,7 +13768,7 @@
       </w:pPr>
     </w:lvl>
   </w:abstractNum>
-  <w:abstractNum w:abstractNumId="10">
+  <w:abstractNum w:abstractNumId="11">
     <w:nsid w:val="737658EA"/>
     <w:multiLevelType w:val="hybridMultilevel"/>
     <w:tmpl w:val="AF001436"/>
@@ -13502,7 +13854,7 @@
       </w:pPr>
     </w:lvl>
   </w:abstractNum>
-  <w:abstractNum w:abstractNumId="11">
+  <w:abstractNum w:abstractNumId="12">
     <w:nsid w:val="767C46BC"/>
     <w:multiLevelType w:val="hybridMultilevel"/>
     <w:tmpl w:val="B906CAAC"/>
@@ -13588,7 +13940,7 @@
       </w:pPr>
     </w:lvl>
   </w:abstractNum>
-  <w:abstractNum w:abstractNumId="12">
+  <w:abstractNum w:abstractNumId="13">
     <w:nsid w:val="7F31611E"/>
     <w:multiLevelType w:val="hybridMultilevel"/>
     <w:tmpl w:val="F51AAA02"/>
@@ -13675,16 +14027,16 @@
     </w:lvl>
   </w:abstractNum>
   <w:num w:numId="1">
-    <w:abstractNumId w:val="5"/>
+    <w:abstractNumId w:val="6"/>
   </w:num>
   <w:num w:numId="2">
-    <w:abstractNumId w:val="6"/>
+    <w:abstractNumId w:val="7"/>
   </w:num>
   <w:num w:numId="3">
     <w:abstractNumId w:val="0"/>
   </w:num>
   <w:num w:numId="4">
-    <w:abstractNumId w:val="8"/>
+    <w:abstractNumId w:val="9"/>
   </w:num>
   <w:num w:numId="5">
     <w:abstractNumId w:val="3"/>
@@ -13693,24 +14045,27 @@
     <w:abstractNumId w:val="2"/>
   </w:num>
   <w:num w:numId="7">
+    <w:abstractNumId w:val="12"/>
+  </w:num>
+  <w:num w:numId="8">
+    <w:abstractNumId w:val="8"/>
+  </w:num>
+  <w:num w:numId="9">
+    <w:abstractNumId w:val="13"/>
+  </w:num>
+  <w:num w:numId="10">
     <w:abstractNumId w:val="11"/>
   </w:num>
-  <w:num w:numId="8">
-    <w:abstractNumId w:val="7"/>
-  </w:num>
-  <w:num w:numId="9">
-    <w:abstractNumId w:val="12"/>
-  </w:num>
-  <w:num w:numId="10">
+  <w:num w:numId="11">
     <w:abstractNumId w:val="10"/>
-  </w:num>
-  <w:num w:numId="11">
-    <w:abstractNumId w:val="9"/>
   </w:num>
   <w:num w:numId="12">
     <w:abstractNumId w:val="1"/>
   </w:num>
   <w:num w:numId="13">
+    <w:abstractNumId w:val="5"/>
+  </w:num>
+  <w:num w:numId="14">
     <w:abstractNumId w:val="4"/>
   </w:num>
   <w:numIdMacAtCleanup w:val="7"/>
@@ -16111,7 +16466,7 @@
     <w:charset w:val="00"/>
     <w:family w:val="roman"/>
     <w:pitch w:val="variable"/>
-    <w:sig w:usb0="E0002AFF" w:usb1="C0007841" w:usb2="00000009" w:usb3="00000000" w:csb0="000001FF" w:csb1="00000000"/>
+    <w:sig w:usb0="E0002AFF" w:usb1="C0007843" w:usb2="00000009" w:usb3="00000000" w:csb0="000001FF" w:csb1="00000000"/>
   </w:font>
   <w:font w:name="Courier New">
     <w:panose1 w:val="02070309020205020404"/>
@@ -16191,6 +16546,7 @@
     <w:rsid w:val="006127FC"/>
     <w:rsid w:val="007C5215"/>
     <w:rsid w:val="008D12BB"/>
+    <w:rsid w:val="00922502"/>
     <w:rsid w:val="00960CDE"/>
     <w:rsid w:val="00A316CA"/>
     <w:rsid w:val="00A657C7"/>
@@ -16972,7 +17328,7 @@
 </file>
 
 <file path=customXml/itemProps1.xml><?xml version="1.0" encoding="utf-8"?>
-<ds:datastoreItem xmlns:ds="http://schemas.openxmlformats.org/officeDocument/2006/customXml" ds:itemID="{BD5E660C-A58A-41A1-996A-C25D29160EF0}">
+<ds:datastoreItem xmlns:ds="http://schemas.openxmlformats.org/officeDocument/2006/customXml" ds:itemID="{B11B6929-76C6-4102-9688-2A71681A6CA7}">
   <ds:schemaRefs>
     <ds:schemaRef ds:uri="http://schemas.openxmlformats.org/officeDocument/2006/bibliography"/>
   </ds:schemaRefs>

</xml_diff>